<commit_message>
updated shop prices and form
</commit_message>
<xml_diff>
--- a/shop/uniform-order-form.docx
+++ b/shop/uniform-order-form.docx
@@ -173,8 +173,6 @@
         </w:rPr>
         <w:t>) CASH ONLY.</w:t>
       </w:r>
-      <w:bookmarkStart w:id="0" w:name="_GoBack"/>
-      <w:bookmarkEnd w:id="0"/>
     </w:p>
     <w:p>
       <w:pPr>
@@ -182,11 +180,6 @@
       </w:pPr>
       <w:r>
         <w:t>Polo Shirt</w:t>
-      </w:r>
-    </w:p>
-    <w:p>
-      <w:r>
-        <w:t>£10</w:t>
       </w:r>
     </w:p>
     <w:tbl>
@@ -208,6 +201,9 @@
             <w:r>
               <w:t>Child Sizes</w:t>
             </w:r>
+            <w:r>
+              <w:t xml:space="preserve"> £9.50</w:t>
+            </w:r>
           </w:p>
         </w:tc>
         <w:tc>
@@ -217,6 +213,9 @@
           <w:p>
             <w:r>
               <w:t>Adult Sizes</w:t>
+            </w:r>
+            <w:r>
+              <w:t xml:space="preserve"> £12.50</w:t>
             </w:r>
           </w:p>
         </w:tc>
@@ -308,11 +307,6 @@
       </w:pPr>
       <w:r>
         <w:t>Hoodies</w:t>
-      </w:r>
-    </w:p>
-    <w:p>
-      <w:r>
-        <w:t>£20</w:t>
       </w:r>
     </w:p>
     <w:tbl>
@@ -334,6 +328,9 @@
             <w:r>
               <w:t>Child Sizes</w:t>
             </w:r>
+            <w:r>
+              <w:t xml:space="preserve"> £14.50</w:t>
+            </w:r>
           </w:p>
         </w:tc>
         <w:tc>
@@ -343,6 +340,9 @@
           <w:p>
             <w:r>
               <w:t>Adult Sizes</w:t>
+            </w:r>
+            <w:r>
+              <w:t xml:space="preserve"> £20</w:t>
             </w:r>
           </w:p>
         </w:tc>
@@ -434,14 +434,6 @@
       </w:pPr>
       <w:r>
         <w:t>Fleece</w:t>
-      </w:r>
-    </w:p>
-    <w:p>
-      <w:r>
-        <w:t>£2</w:t>
-      </w:r>
-      <w:r>
-        <w:t>0</w:t>
       </w:r>
     </w:p>
     <w:tbl>
@@ -463,6 +455,9 @@
             <w:r>
               <w:t>Child Sizes</w:t>
             </w:r>
+            <w:r>
+              <w:t xml:space="preserve"> £17.50</w:t>
+            </w:r>
           </w:p>
         </w:tc>
         <w:tc>
@@ -472,6 +467,9 @@
           <w:p>
             <w:r>
               <w:t>Adult Sizes</w:t>
+            </w:r>
+            <w:r>
+              <w:t xml:space="preserve"> £20</w:t>
             </w:r>
           </w:p>
         </w:tc>
@@ -627,10 +625,7 @@
             </w:r>
             <w:r>
               <w:tab/>
-              <w:t xml:space="preserve"> </w:t>
-            </w:r>
-            <w:r>
-              <w:t>QUANTITY: COLOUR: Navy Blue / Pink</w:t>
+              <w:t xml:space="preserve"> QUANTITY: COLOUR: Navy Blue / Pink</w:t>
             </w:r>
           </w:p>
         </w:tc>
@@ -727,6 +722,8 @@
       <w:r>
         <w:t xml:space="preserve">Fleece:  YES/NO            </w:t>
       </w:r>
+      <w:bookmarkStart w:id="0" w:name="_GoBack"/>
+      <w:bookmarkEnd w:id="0"/>
     </w:p>
     <w:sectPr>
       <w:footerReference w:type="default" r:id="rId8"/>
@@ -784,7 +781,10 @@
     </w:r>
     <w:r>
       <w:tab/>
-      <w:t>V1.1</w:t>
+      <w:t>V1.</w:t>
+    </w:r>
+    <w:r>
+      <w:t>2</w:t>
     </w:r>
   </w:p>
 </w:ftr>

</xml_diff>